<commit_message>
fix: Correct discount code and branding tab information in onboarding docs
Fixed two major inaccuracies across all onboarding documents:

1. Discount Code Creation:
   - REMOVED: Incorrect instruction to manually create codes in Shopify
   - ADDED: Correct explanation that Resparq automatically creates discount codes
   - Format: Percentage (15OFF, 20OFF) or Fixed (10DOLLARSOFF, 25DOLLARSOFF)
   - Codes are created via Shopify API when saving modal settings

2. Branding Tab (Starter):
   - REMOVED: Misleading description suggesting Starter has branding features
   - ADDED: Clear explanation that Branding tab is locked/Enterprise-only for Starter
   - Shows upgrade screen when accessed on Starter/Pro tiers

Regenerated all .docx files with corrected information.

https://claude.ai/code/session_01UyPiwJs8AhdnpVeYm4CUJQ
</commit_message>
<xml_diff>
--- a/docs/onboarding/PRO_WELCOME_ONBOARDING.docx
+++ b/docs/onboarding/PRO_WELCOME_ONBOARDING.docx
@@ -1202,10 +1202,82 @@
           <w:bCs/>
           <w:b/>
         </w:rPr>
-        <w:t xml:space="preserve">Discount Code</w:t>
-      </w:r>
-      <w:r>
-        <w:t xml:space="preserve">: Your Shopify discount code</w:t>
+        <w:t xml:space="preserve">How It Works</w:t>
+      </w:r>
+      <w:r>
+        <w:t xml:space="preserve">: Resparq automatically creates the discount code in Shopify when you save</w:t>
+      </w:r>
+    </w:p>
+    <w:p>
+      <w:pPr>
+        <w:numPr>
+          <w:ilvl w:val="1"/>
+          <w:numId w:val="1009"/>
+        </w:numPr>
+        <w:pStyle w:val="Compact"/>
+      </w:pPr>
+      <w:r>
+        <w:t xml:space="preserve">Percentage codes:</w:t>
+      </w:r>
+      <w:r>
+        <w:t xml:space="preserve"> </w:t>
+      </w:r>
+      <w:r>
+        <w:rPr>
+          <w:rStyle w:val="VerbatimChar"/>
+        </w:rPr>
+        <w:t xml:space="preserve">15OFF</w:t>
+      </w:r>
+      <w:r>
+        <w:t xml:space="preserve">,</w:t>
+      </w:r>
+      <w:r>
+        <w:t xml:space="preserve"> </w:t>
+      </w:r>
+      <w:r>
+        <w:rPr>
+          <w:rStyle w:val="VerbatimChar"/>
+        </w:rPr>
+        <w:t xml:space="preserve">20OFF</w:t>
+      </w:r>
+      <w:r>
+        <w:t xml:space="preserve">, etc.</w:t>
+      </w:r>
+    </w:p>
+    <w:p>
+      <w:pPr>
+        <w:numPr>
+          <w:ilvl w:val="1"/>
+          <w:numId w:val="1009"/>
+        </w:numPr>
+        <w:pStyle w:val="Compact"/>
+      </w:pPr>
+      <w:r>
+        <w:t xml:space="preserve">Fixed amount codes:</w:t>
+      </w:r>
+      <w:r>
+        <w:t xml:space="preserve"> </w:t>
+      </w:r>
+      <w:r>
+        <w:rPr>
+          <w:rStyle w:val="VerbatimChar"/>
+        </w:rPr>
+        <w:t xml:space="preserve">10DOLLARSOFF</w:t>
+      </w:r>
+      <w:r>
+        <w:t xml:space="preserve">,</w:t>
+      </w:r>
+      <w:r>
+        <w:t xml:space="preserve"> </w:t>
+      </w:r>
+      <w:r>
+        <w:rPr>
+          <w:rStyle w:val="VerbatimChar"/>
+        </w:rPr>
+        <w:t xml:space="preserve">25DOLLARSOFF</w:t>
+      </w:r>
+      <w:r>
+        <w:t xml:space="preserve">, etc.</w:t>
       </w:r>
     </w:p>
     <w:p>
@@ -1224,7 +1296,7 @@
         <w:t xml:space="preserve">Auto-Apply</w:t>
       </w:r>
       <w:r>
-        <w:t xml:space="preserve">: Automatically apply code at checkout (recommended)</w:t>
+        <w:t xml:space="preserve">: Automatically apply code at checkout (recommended - enabled by default)</w:t>
       </w:r>
     </w:p>
     <w:bookmarkEnd w:id="34"/>
@@ -1251,7 +1323,7 @@
       <w:pPr>
         <w:numPr>
           <w:ilvl w:val="0"/>
-          <w:numId w:val="1009"/>
+          <w:numId w:val="1010"/>
         </w:numPr>
         <w:pStyle w:val="Compact"/>
       </w:pPr>
@@ -1270,7 +1342,7 @@
       <w:pPr>
         <w:numPr>
           <w:ilvl w:val="0"/>
-          <w:numId w:val="1009"/>
+          <w:numId w:val="1010"/>
         </w:numPr>
         <w:pStyle w:val="Compact"/>
       </w:pPr>
@@ -1299,7 +1371,7 @@
       <w:pPr>
         <w:numPr>
           <w:ilvl w:val="0"/>
-          <w:numId w:val="1010"/>
+          <w:numId w:val="1011"/>
         </w:numPr>
         <w:pStyle w:val="Compact"/>
       </w:pPr>
@@ -1318,7 +1390,7 @@
       <w:pPr>
         <w:numPr>
           <w:ilvl w:val="0"/>
-          <w:numId w:val="1010"/>
+          <w:numId w:val="1011"/>
         </w:numPr>
         <w:pStyle w:val="Compact"/>
       </w:pPr>
@@ -1337,7 +1409,7 @@
       <w:pPr>
         <w:numPr>
           <w:ilvl w:val="0"/>
-          <w:numId w:val="1010"/>
+          <w:numId w:val="1011"/>
         </w:numPr>
         <w:pStyle w:val="Compact"/>
       </w:pPr>
@@ -2520,7 +2592,7 @@
       <w:pPr>
         <w:numPr>
           <w:ilvl w:val="0"/>
-          <w:numId w:val="1011"/>
+          <w:numId w:val="1012"/>
         </w:numPr>
         <w:pStyle w:val="Compact"/>
       </w:pPr>
@@ -2558,7 +2630,7 @@
       <w:pPr>
         <w:numPr>
           <w:ilvl w:val="0"/>
-          <w:numId w:val="1011"/>
+          <w:numId w:val="1012"/>
         </w:numPr>
         <w:pStyle w:val="Compact"/>
       </w:pPr>
@@ -2570,7 +2642,7 @@
       <w:pPr>
         <w:numPr>
           <w:ilvl w:val="0"/>
-          <w:numId w:val="1011"/>
+          <w:numId w:val="1012"/>
         </w:numPr>
         <w:pStyle w:val="Compact"/>
       </w:pPr>
@@ -2582,7 +2654,7 @@
       <w:pPr>
         <w:numPr>
           <w:ilvl w:val="0"/>
-          <w:numId w:val="1011"/>
+          <w:numId w:val="1012"/>
         </w:numPr>
         <w:pStyle w:val="Compact"/>
       </w:pPr>
@@ -2594,7 +2666,7 @@
       <w:pPr>
         <w:numPr>
           <w:ilvl w:val="0"/>
-          <w:numId w:val="1011"/>
+          <w:numId w:val="1012"/>
         </w:numPr>
         <w:pStyle w:val="Compact"/>
       </w:pPr>
@@ -2606,7 +2678,7 @@
       <w:pPr>
         <w:numPr>
           <w:ilvl w:val="0"/>
-          <w:numId w:val="1011"/>
+          <w:numId w:val="1012"/>
         </w:numPr>
         <w:pStyle w:val="Compact"/>
       </w:pPr>
@@ -2618,7 +2690,7 @@
       <w:pPr>
         <w:numPr>
           <w:ilvl w:val="0"/>
-          <w:numId w:val="1011"/>
+          <w:numId w:val="1012"/>
         </w:numPr>
         <w:pStyle w:val="Compact"/>
       </w:pPr>
@@ -2640,7 +2712,7 @@
       <w:pPr>
         <w:numPr>
           <w:ilvl w:val="0"/>
-          <w:numId w:val="1012"/>
+          <w:numId w:val="1013"/>
         </w:numPr>
         <w:pStyle w:val="Compact"/>
       </w:pPr>
@@ -2659,7 +2731,7 @@
       <w:pPr>
         <w:numPr>
           <w:ilvl w:val="0"/>
-          <w:numId w:val="1012"/>
+          <w:numId w:val="1013"/>
         </w:numPr>
         <w:pStyle w:val="Compact"/>
       </w:pPr>
@@ -2678,7 +2750,7 @@
       <w:pPr>
         <w:numPr>
           <w:ilvl w:val="0"/>
-          <w:numId w:val="1012"/>
+          <w:numId w:val="1013"/>
         </w:numPr>
         <w:pStyle w:val="Compact"/>
       </w:pPr>
@@ -2697,31 +2769,31 @@
       <w:pPr>
         <w:numPr>
           <w:ilvl w:val="1"/>
+          <w:numId w:val="1014"/>
+        </w:numPr>
+        <w:pStyle w:val="Compact"/>
+      </w:pPr>
+      <w:r>
+        <w:t xml:space="preserve">Variant A: Baseline offer</w:t>
+      </w:r>
+    </w:p>
+    <w:p>
+      <w:pPr>
+        <w:numPr>
+          <w:ilvl w:val="1"/>
+          <w:numId w:val="1014"/>
+        </w:numPr>
+        <w:pStyle w:val="Compact"/>
+      </w:pPr>
+      <w:r>
+        <w:t xml:space="preserve">Variant B: AI-generated alternative</w:t>
+      </w:r>
+    </w:p>
+    <w:p>
+      <w:pPr>
+        <w:numPr>
+          <w:ilvl w:val="0"/>
           <w:numId w:val="1013"/>
-        </w:numPr>
-        <w:pStyle w:val="Compact"/>
-      </w:pPr>
-      <w:r>
-        <w:t xml:space="preserve">Variant A: Baseline offer</w:t>
-      </w:r>
-    </w:p>
-    <w:p>
-      <w:pPr>
-        <w:numPr>
-          <w:ilvl w:val="1"/>
-          <w:numId w:val="1013"/>
-        </w:numPr>
-        <w:pStyle w:val="Compact"/>
-      </w:pPr>
-      <w:r>
-        <w:t xml:space="preserve">Variant B: AI-generated alternative</w:t>
-      </w:r>
-    </w:p>
-    <w:p>
-      <w:pPr>
-        <w:numPr>
-          <w:ilvl w:val="0"/>
-          <w:numId w:val="1012"/>
         </w:numPr>
         <w:pStyle w:val="Compact"/>
       </w:pPr>
@@ -3771,7 +3843,7 @@
       <w:pPr>
         <w:numPr>
           <w:ilvl w:val="0"/>
-          <w:numId w:val="1014"/>
+          <w:numId w:val="1015"/>
         </w:numPr>
         <w:pStyle w:val="Compact"/>
       </w:pPr>
@@ -3790,7 +3862,7 @@
       <w:pPr>
         <w:numPr>
           <w:ilvl w:val="0"/>
-          <w:numId w:val="1014"/>
+          <w:numId w:val="1015"/>
         </w:numPr>
         <w:pStyle w:val="Compact"/>
       </w:pPr>
@@ -3809,7 +3881,7 @@
       <w:pPr>
         <w:numPr>
           <w:ilvl w:val="0"/>
-          <w:numId w:val="1014"/>
+          <w:numId w:val="1015"/>
         </w:numPr>
         <w:pStyle w:val="Compact"/>
       </w:pPr>
@@ -3828,7 +3900,7 @@
       <w:pPr>
         <w:numPr>
           <w:ilvl w:val="0"/>
-          <w:numId w:val="1014"/>
+          <w:numId w:val="1015"/>
         </w:numPr>
         <w:pStyle w:val="Compact"/>
       </w:pPr>
@@ -3847,7 +3919,7 @@
       <w:pPr>
         <w:numPr>
           <w:ilvl w:val="0"/>
-          <w:numId w:val="1014"/>
+          <w:numId w:val="1015"/>
         </w:numPr>
         <w:pStyle w:val="Compact"/>
       </w:pPr>
@@ -3910,7 +3982,7 @@
       <w:pPr>
         <w:numPr>
           <w:ilvl w:val="0"/>
-          <w:numId w:val="1015"/>
+          <w:numId w:val="1016"/>
         </w:numPr>
         <w:pStyle w:val="Compact"/>
       </w:pPr>
@@ -3929,7 +4001,7 @@
       <w:pPr>
         <w:numPr>
           <w:ilvl w:val="0"/>
-          <w:numId w:val="1015"/>
+          <w:numId w:val="1016"/>
         </w:numPr>
         <w:pStyle w:val="Compact"/>
       </w:pPr>
@@ -3948,31 +4020,31 @@
       <w:pPr>
         <w:numPr>
           <w:ilvl w:val="1"/>
+          <w:numId w:val="1017"/>
+        </w:numPr>
+        <w:pStyle w:val="Compact"/>
+      </w:pPr>
+      <w:r>
+        <w:t xml:space="preserve">Minimum: $25 (filter out tiny carts)</w:t>
+      </w:r>
+    </w:p>
+    <w:p>
+      <w:pPr>
+        <w:numPr>
+          <w:ilvl w:val="1"/>
+          <w:numId w:val="1017"/>
+        </w:numPr>
+        <w:pStyle w:val="Compact"/>
+      </w:pPr>
+      <w:r>
+        <w:t xml:space="preserve">Maximum: $200 (don’t show to large carts)</w:t>
+      </w:r>
+    </w:p>
+    <w:p>
+      <w:pPr>
+        <w:numPr>
+          <w:ilvl w:val="0"/>
           <w:numId w:val="1016"/>
-        </w:numPr>
-        <w:pStyle w:val="Compact"/>
-      </w:pPr>
-      <w:r>
-        <w:t xml:space="preserve">Minimum: $25 (filter out tiny carts)</w:t>
-      </w:r>
-    </w:p>
-    <w:p>
-      <w:pPr>
-        <w:numPr>
-          <w:ilvl w:val="1"/>
-          <w:numId w:val="1016"/>
-        </w:numPr>
-        <w:pStyle w:val="Compact"/>
-      </w:pPr>
-      <w:r>
-        <w:t xml:space="preserve">Maximum: $200 (don’t show to large carts)</w:t>
-      </w:r>
-    </w:p>
-    <w:p>
-      <w:pPr>
-        <w:numPr>
-          <w:ilvl w:val="0"/>
-          <w:numId w:val="1015"/>
         </w:numPr>
         <w:pStyle w:val="Compact"/>
       </w:pPr>
@@ -4001,7 +4073,7 @@
       <w:pPr>
         <w:numPr>
           <w:ilvl w:val="0"/>
-          <w:numId w:val="1017"/>
+          <w:numId w:val="1018"/>
         </w:numPr>
         <w:pStyle w:val="Compact"/>
       </w:pPr>
@@ -4020,7 +4092,7 @@
       <w:pPr>
         <w:numPr>
           <w:ilvl w:val="0"/>
-          <w:numId w:val="1017"/>
+          <w:numId w:val="1018"/>
         </w:numPr>
         <w:pStyle w:val="Compact"/>
       </w:pPr>
@@ -4039,43 +4111,43 @@
       <w:pPr>
         <w:numPr>
           <w:ilvl w:val="1"/>
+          <w:numId w:val="1019"/>
+        </w:numPr>
+        <w:pStyle w:val="Compact"/>
+      </w:pPr>
+      <w:r>
+        <w:t xml:space="preserve">Minimum: $15</w:t>
+      </w:r>
+    </w:p>
+    <w:p>
+      <w:pPr>
+        <w:numPr>
+          <w:ilvl w:val="1"/>
+          <w:numId w:val="1019"/>
+        </w:numPr>
+        <w:pStyle w:val="Compact"/>
+      </w:pPr>
+      <w:r>
+        <w:t xml:space="preserve">Maximum: $75</w:t>
+      </w:r>
+    </w:p>
+    <w:p>
+      <w:pPr>
+        <w:numPr>
+          <w:ilvl w:val="1"/>
+          <w:numId w:val="1019"/>
+        </w:numPr>
+        <w:pStyle w:val="Compact"/>
+      </w:pPr>
+      <w:r>
+        <w:t xml:space="preserve">Aggression: 7/10 (more generous offer)</w:t>
+      </w:r>
+    </w:p>
+    <w:p>
+      <w:pPr>
+        <w:numPr>
+          <w:ilvl w:val="0"/>
           <w:numId w:val="1018"/>
-        </w:numPr>
-        <w:pStyle w:val="Compact"/>
-      </w:pPr>
-      <w:r>
-        <w:t xml:space="preserve">Minimum: $15</w:t>
-      </w:r>
-    </w:p>
-    <w:p>
-      <w:pPr>
-        <w:numPr>
-          <w:ilvl w:val="1"/>
-          <w:numId w:val="1018"/>
-        </w:numPr>
-        <w:pStyle w:val="Compact"/>
-      </w:pPr>
-      <w:r>
-        <w:t xml:space="preserve">Maximum: $75</w:t>
-      </w:r>
-    </w:p>
-    <w:p>
-      <w:pPr>
-        <w:numPr>
-          <w:ilvl w:val="1"/>
-          <w:numId w:val="1018"/>
-        </w:numPr>
-        <w:pStyle w:val="Compact"/>
-      </w:pPr>
-      <w:r>
-        <w:t xml:space="preserve">Aggression: 7/10 (more generous offer)</w:t>
-      </w:r>
-    </w:p>
-    <w:p>
-      <w:pPr>
-        <w:numPr>
-          <w:ilvl w:val="0"/>
-          <w:numId w:val="1017"/>
         </w:numPr>
         <w:pStyle w:val="Compact"/>
       </w:pPr>
@@ -4104,7 +4176,7 @@
       <w:pPr>
         <w:numPr>
           <w:ilvl w:val="0"/>
-          <w:numId w:val="1019"/>
+          <w:numId w:val="1020"/>
         </w:numPr>
         <w:pStyle w:val="Compact"/>
       </w:pPr>
@@ -4123,7 +4195,7 @@
       <w:pPr>
         <w:numPr>
           <w:ilvl w:val="0"/>
-          <w:numId w:val="1019"/>
+          <w:numId w:val="1020"/>
         </w:numPr>
         <w:pStyle w:val="Compact"/>
       </w:pPr>
@@ -4142,43 +4214,43 @@
       <w:pPr>
         <w:numPr>
           <w:ilvl w:val="1"/>
+          <w:numId w:val="1021"/>
+        </w:numPr>
+        <w:pStyle w:val="Compact"/>
+      </w:pPr>
+      <w:r>
+        <w:t xml:space="preserve">Minimum: $100</w:t>
+      </w:r>
+    </w:p>
+    <w:p>
+      <w:pPr>
+        <w:numPr>
+          <w:ilvl w:val="1"/>
+          <w:numId w:val="1021"/>
+        </w:numPr>
+        <w:pStyle w:val="Compact"/>
+      </w:pPr>
+      <w:r>
+        <w:t xml:space="preserve">Maximum: $500</w:t>
+      </w:r>
+    </w:p>
+    <w:p>
+      <w:pPr>
+        <w:numPr>
+          <w:ilvl w:val="1"/>
+          <w:numId w:val="1021"/>
+        </w:numPr>
+        <w:pStyle w:val="Compact"/>
+      </w:pPr>
+      <w:r>
+        <w:t xml:space="preserve">Aggression: 3/10 (conservative offer)</w:t>
+      </w:r>
+    </w:p>
+    <w:p>
+      <w:pPr>
+        <w:numPr>
+          <w:ilvl w:val="0"/>
           <w:numId w:val="1020"/>
-        </w:numPr>
-        <w:pStyle w:val="Compact"/>
-      </w:pPr>
-      <w:r>
-        <w:t xml:space="preserve">Minimum: $100</w:t>
-      </w:r>
-    </w:p>
-    <w:p>
-      <w:pPr>
-        <w:numPr>
-          <w:ilvl w:val="1"/>
-          <w:numId w:val="1020"/>
-        </w:numPr>
-        <w:pStyle w:val="Compact"/>
-      </w:pPr>
-      <w:r>
-        <w:t xml:space="preserve">Maximum: $500</w:t>
-      </w:r>
-    </w:p>
-    <w:p>
-      <w:pPr>
-        <w:numPr>
-          <w:ilvl w:val="1"/>
-          <w:numId w:val="1020"/>
-        </w:numPr>
-        <w:pStyle w:val="Compact"/>
-      </w:pPr>
-      <w:r>
-        <w:t xml:space="preserve">Aggression: 3/10 (conservative offer)</w:t>
-      </w:r>
-    </w:p>
-    <w:p>
-      <w:pPr>
-        <w:numPr>
-          <w:ilvl w:val="0"/>
-          <w:numId w:val="1019"/>
         </w:numPr>
         <w:pStyle w:val="Compact"/>
       </w:pPr>
@@ -4629,7 +4701,7 @@
       <w:pPr>
         <w:numPr>
           <w:ilvl w:val="0"/>
-          <w:numId w:val="1021"/>
+          <w:numId w:val="1022"/>
         </w:numPr>
         <w:pStyle w:val="Compact"/>
       </w:pPr>
@@ -4648,7 +4720,7 @@
       <w:pPr>
         <w:numPr>
           <w:ilvl w:val="0"/>
-          <w:numId w:val="1021"/>
+          <w:numId w:val="1022"/>
         </w:numPr>
         <w:pStyle w:val="Compact"/>
       </w:pPr>
@@ -4667,7 +4739,7 @@
       <w:pPr>
         <w:numPr>
           <w:ilvl w:val="0"/>
-          <w:numId w:val="1021"/>
+          <w:numId w:val="1022"/>
         </w:numPr>
         <w:pStyle w:val="Compact"/>
       </w:pPr>
@@ -4686,7 +4758,7 @@
       <w:pPr>
         <w:numPr>
           <w:ilvl w:val="0"/>
-          <w:numId w:val="1021"/>
+          <w:numId w:val="1022"/>
         </w:numPr>
         <w:pStyle w:val="Compact"/>
       </w:pPr>
@@ -4705,7 +4777,7 @@
       <w:pPr>
         <w:numPr>
           <w:ilvl w:val="0"/>
-          <w:numId w:val="1021"/>
+          <w:numId w:val="1022"/>
         </w:numPr>
         <w:pStyle w:val="Compact"/>
       </w:pPr>
@@ -4724,7 +4796,7 @@
       <w:pPr>
         <w:numPr>
           <w:ilvl w:val="0"/>
-          <w:numId w:val="1021"/>
+          <w:numId w:val="1022"/>
         </w:numPr>
         <w:pStyle w:val="Compact"/>
       </w:pPr>
@@ -4743,7 +4815,7 @@
       <w:pPr>
         <w:numPr>
           <w:ilvl w:val="0"/>
-          <w:numId w:val="1021"/>
+          <w:numId w:val="1022"/>
         </w:numPr>
         <w:pStyle w:val="Compact"/>
       </w:pPr>
@@ -4762,7 +4834,7 @@
       <w:pPr>
         <w:numPr>
           <w:ilvl w:val="0"/>
-          <w:numId w:val="1021"/>
+          <w:numId w:val="1022"/>
         </w:numPr>
         <w:pStyle w:val="Compact"/>
       </w:pPr>
@@ -4781,7 +4853,7 @@
       <w:pPr>
         <w:numPr>
           <w:ilvl w:val="0"/>
-          <w:numId w:val="1021"/>
+          <w:numId w:val="1022"/>
         </w:numPr>
         <w:pStyle w:val="Compact"/>
       </w:pPr>
@@ -4800,7 +4872,7 @@
       <w:pPr>
         <w:numPr>
           <w:ilvl w:val="0"/>
-          <w:numId w:val="1021"/>
+          <w:numId w:val="1022"/>
         </w:numPr>
         <w:pStyle w:val="Compact"/>
       </w:pPr>
@@ -4819,7 +4891,7 @@
       <w:pPr>
         <w:numPr>
           <w:ilvl w:val="0"/>
-          <w:numId w:val="1021"/>
+          <w:numId w:val="1022"/>
         </w:numPr>
         <w:pStyle w:val="Compact"/>
       </w:pPr>
@@ -4838,7 +4910,7 @@
       <w:pPr>
         <w:numPr>
           <w:ilvl w:val="0"/>
-          <w:numId w:val="1021"/>
+          <w:numId w:val="1022"/>
         </w:numPr>
         <w:pStyle w:val="Compact"/>
       </w:pPr>
@@ -4901,7 +4973,7 @@
       <w:pPr>
         <w:numPr>
           <w:ilvl w:val="0"/>
-          <w:numId w:val="1022"/>
+          <w:numId w:val="1023"/>
         </w:numPr>
         <w:pStyle w:val="Compact"/>
       </w:pPr>
@@ -4913,7 +4985,7 @@
       <w:pPr>
         <w:numPr>
           <w:ilvl w:val="0"/>
-          <w:numId w:val="1022"/>
+          <w:numId w:val="1023"/>
         </w:numPr>
         <w:pStyle w:val="Compact"/>
       </w:pPr>
@@ -4925,7 +4997,7 @@
       <w:pPr>
         <w:numPr>
           <w:ilvl w:val="0"/>
-          <w:numId w:val="1022"/>
+          <w:numId w:val="1023"/>
         </w:numPr>
         <w:pStyle w:val="Compact"/>
       </w:pPr>
@@ -4937,7 +5009,7 @@
       <w:pPr>
         <w:numPr>
           <w:ilvl w:val="0"/>
-          <w:numId w:val="1022"/>
+          <w:numId w:val="1023"/>
         </w:numPr>
         <w:pStyle w:val="Compact"/>
       </w:pPr>
@@ -4949,7 +5021,7 @@
       <w:pPr>
         <w:numPr>
           <w:ilvl w:val="0"/>
-          <w:numId w:val="1022"/>
+          <w:numId w:val="1023"/>
         </w:numPr>
         <w:pStyle w:val="Compact"/>
       </w:pPr>
@@ -4961,7 +5033,7 @@
       <w:pPr>
         <w:numPr>
           <w:ilvl w:val="0"/>
-          <w:numId w:val="1022"/>
+          <w:numId w:val="1023"/>
         </w:numPr>
         <w:pStyle w:val="Compact"/>
       </w:pPr>
@@ -4973,7 +5045,7 @@
       <w:pPr>
         <w:numPr>
           <w:ilvl w:val="0"/>
-          <w:numId w:val="1022"/>
+          <w:numId w:val="1023"/>
         </w:numPr>
         <w:pStyle w:val="Compact"/>
       </w:pPr>
@@ -4985,7 +5057,7 @@
       <w:pPr>
         <w:numPr>
           <w:ilvl w:val="0"/>
-          <w:numId w:val="1022"/>
+          <w:numId w:val="1023"/>
         </w:numPr>
         <w:pStyle w:val="Compact"/>
       </w:pPr>
@@ -4997,7 +5069,7 @@
       <w:pPr>
         <w:numPr>
           <w:ilvl w:val="0"/>
-          <w:numId w:val="1022"/>
+          <w:numId w:val="1023"/>
         </w:numPr>
         <w:pStyle w:val="Compact"/>
       </w:pPr>
@@ -5009,7 +5081,7 @@
       <w:pPr>
         <w:numPr>
           <w:ilvl w:val="0"/>
-          <w:numId w:val="1022"/>
+          <w:numId w:val="1023"/>
         </w:numPr>
         <w:pStyle w:val="Compact"/>
       </w:pPr>
@@ -5021,7 +5093,7 @@
       <w:pPr>
         <w:numPr>
           <w:ilvl w:val="0"/>
-          <w:numId w:val="1022"/>
+          <w:numId w:val="1023"/>
         </w:numPr>
         <w:pStyle w:val="Compact"/>
       </w:pPr>
@@ -5033,7 +5105,7 @@
       <w:pPr>
         <w:numPr>
           <w:ilvl w:val="0"/>
-          <w:numId w:val="1022"/>
+          <w:numId w:val="1023"/>
         </w:numPr>
         <w:pStyle w:val="Compact"/>
       </w:pPr>
@@ -5045,7 +5117,7 @@
       <w:pPr>
         <w:numPr>
           <w:ilvl w:val="0"/>
-          <w:numId w:val="1022"/>
+          <w:numId w:val="1023"/>
         </w:numPr>
         <w:pStyle w:val="Compact"/>
       </w:pPr>
@@ -5083,7 +5155,7 @@
       <w:pPr>
         <w:numPr>
           <w:ilvl w:val="0"/>
-          <w:numId w:val="1023"/>
+          <w:numId w:val="1024"/>
         </w:numPr>
         <w:pStyle w:val="Compact"/>
       </w:pPr>
@@ -5102,7 +5174,7 @@
       <w:pPr>
         <w:numPr>
           <w:ilvl w:val="0"/>
-          <w:numId w:val="1023"/>
+          <w:numId w:val="1024"/>
         </w:numPr>
         <w:pStyle w:val="Compact"/>
       </w:pPr>
@@ -5121,7 +5193,7 @@
       <w:pPr>
         <w:numPr>
           <w:ilvl w:val="0"/>
-          <w:numId w:val="1023"/>
+          <w:numId w:val="1024"/>
         </w:numPr>
         <w:pStyle w:val="Compact"/>
       </w:pPr>
@@ -5140,7 +5212,7 @@
       <w:pPr>
         <w:numPr>
           <w:ilvl w:val="0"/>
-          <w:numId w:val="1023"/>
+          <w:numId w:val="1024"/>
         </w:numPr>
         <w:pStyle w:val="Compact"/>
       </w:pPr>
@@ -5159,7 +5231,7 @@
       <w:pPr>
         <w:numPr>
           <w:ilvl w:val="0"/>
-          <w:numId w:val="1023"/>
+          <w:numId w:val="1024"/>
         </w:numPr>
         <w:pStyle w:val="Compact"/>
       </w:pPr>
@@ -5188,7 +5260,7 @@
       <w:pPr>
         <w:numPr>
           <w:ilvl w:val="0"/>
-          <w:numId w:val="1024"/>
+          <w:numId w:val="1025"/>
         </w:numPr>
         <w:pStyle w:val="Compact"/>
       </w:pPr>
@@ -5207,7 +5279,7 @@
       <w:pPr>
         <w:numPr>
           <w:ilvl w:val="0"/>
-          <w:numId w:val="1024"/>
+          <w:numId w:val="1025"/>
         </w:numPr>
         <w:pStyle w:val="Compact"/>
       </w:pPr>
@@ -5226,7 +5298,7 @@
       <w:pPr>
         <w:numPr>
           <w:ilvl w:val="0"/>
-          <w:numId w:val="1024"/>
+          <w:numId w:val="1025"/>
         </w:numPr>
         <w:pStyle w:val="Compact"/>
       </w:pPr>
@@ -5245,7 +5317,7 @@
       <w:pPr>
         <w:numPr>
           <w:ilvl w:val="0"/>
-          <w:numId w:val="1024"/>
+          <w:numId w:val="1025"/>
         </w:numPr>
         <w:pStyle w:val="Compact"/>
       </w:pPr>
@@ -5264,7 +5336,7 @@
       <w:pPr>
         <w:numPr>
           <w:ilvl w:val="0"/>
-          <w:numId w:val="1024"/>
+          <w:numId w:val="1025"/>
         </w:numPr>
         <w:pStyle w:val="Compact"/>
       </w:pPr>
@@ -5711,6 +5783,9 @@
     <w:abstractNumId w:val="991"/>
   </w:num>
   <w:num w:numId="1011">
+    <w:abstractNumId w:val="991"/>
+  </w:num>
+  <w:num w:numId="1012">
     <w:abstractNumId w:val="99411"/>
     <w:lvlOverride w:ilvl="0">
       <w:startOverride w:val="1"/>
@@ -5740,13 +5815,13 @@
       <w:startOverride w:val="1"/>
     </w:lvlOverride>
   </w:num>
-  <w:num w:numId="1012">
-    <w:abstractNumId w:val="991"/>
-  </w:num>
   <w:num w:numId="1013">
     <w:abstractNumId w:val="991"/>
   </w:num>
   <w:num w:numId="1014">
+    <w:abstractNumId w:val="991"/>
+  </w:num>
+  <w:num w:numId="1015">
     <w:abstractNumId w:val="99411"/>
     <w:lvlOverride w:ilvl="0">
       <w:startOverride w:val="1"/>
@@ -5776,9 +5851,6 @@
       <w:startOverride w:val="1"/>
     </w:lvlOverride>
   </w:num>
-  <w:num w:numId="1015">
-    <w:abstractNumId w:val="991"/>
-  </w:num>
   <w:num w:numId="1016">
     <w:abstractNumId w:val="991"/>
   </w:num>
@@ -5804,6 +5876,9 @@
     <w:abstractNumId w:val="991"/>
   </w:num>
   <w:num w:numId="1024">
+    <w:abstractNumId w:val="991"/>
+  </w:num>
+  <w:num w:numId="1025">
     <w:abstractNumId w:val="99411"/>
     <w:lvlOverride w:ilvl="0">
       <w:startOverride w:val="1"/>

</xml_diff>